<commit_message>
Finished report and made PDF
</commit_message>
<xml_diff>
--- a/lab5/lab5report.docx
+++ b/lab5/lab5report.docx
@@ -36,6 +36,9 @@
         <w:spacing w:line="480" w:lineRule="auto"/>
       </w:pPr>
       <w:r>
+        <w:rPr>
+          <w:noProof/>
+        </w:rPr>
         <w:drawing>
           <wp:anchor distT="0" distB="0" distL="114300" distR="114300" simplePos="0" relativeHeight="251658240" behindDoc="0" locked="0" layoutInCell="1" allowOverlap="1" wp14:anchorId="0627586C" wp14:editId="2E77C954">
             <wp:simplePos x="0" y="0"/>
@@ -107,6 +110,9 @@
         <w:spacing w:line="480" w:lineRule="auto"/>
       </w:pPr>
       <w:r>
+        <w:rPr>
+          <w:noProof/>
+        </w:rPr>
         <w:drawing>
           <wp:anchor distT="0" distB="0" distL="114300" distR="114300" simplePos="0" relativeHeight="251659264" behindDoc="0" locked="0" layoutInCell="1" allowOverlap="1" wp14:anchorId="6AC55262" wp14:editId="2B46614B">
             <wp:simplePos x="0" y="0"/>
@@ -174,6 +180,9 @@
         <w:spacing w:line="480" w:lineRule="auto"/>
       </w:pPr>
       <w:r>
+        <w:rPr>
+          <w:noProof/>
+        </w:rPr>
         <w:lastRenderedPageBreak/>
         <w:drawing>
           <wp:anchor distT="0" distB="0" distL="114300" distR="114300" simplePos="0" relativeHeight="251660288" behindDoc="0" locked="0" layoutInCell="1" allowOverlap="1" wp14:anchorId="0C6AB44F" wp14:editId="70AE5693">
@@ -263,6 +272,9 @@
     </w:p>
     <w:p>
       <w:r>
+        <w:rPr>
+          <w:noProof/>
+        </w:rPr>
         <w:drawing>
           <wp:anchor distT="0" distB="0" distL="114300" distR="114300" simplePos="0" relativeHeight="251661312" behindDoc="0" locked="0" layoutInCell="1" allowOverlap="1" wp14:anchorId="64FA8F7E" wp14:editId="7CBEE299">
             <wp:simplePos x="0" y="0"/>
@@ -323,6 +335,9 @@
         <w:br w:type="page"/>
       </w:r>
       <w:r>
+        <w:rPr>
+          <w:noProof/>
+        </w:rPr>
         <w:drawing>
           <wp:anchor distT="0" distB="0" distL="114300" distR="114300" simplePos="0" relativeHeight="251662336" behindDoc="0" locked="0" layoutInCell="1" allowOverlap="1" wp14:anchorId="64378E94" wp14:editId="7F54E859">
             <wp:simplePos x="0" y="0"/>
@@ -383,7 +398,139 @@
         <w:t xml:space="preserve">3B. </w:t>
       </w:r>
       <w:r>
-        <w:t xml:space="preserve">The insertGryoBuffer is straight from the lab handout and is not shown in the screenshot. The average just sums the array and divides it by the number of elements. The display task once again just displays the different required values. But updateVariables adds values to the different datalog series as well as inserts to the moving average and averages the array. We noticed that with our current bufferSize of 6 that the average was not too different from the actual measured value. The peaks/troughs were more compressed than the raw but not by a massive amount. I imagine if we tested with a larger buffer that the compression of the moving average would be larger. </w:t>
+        <w:t>The insertGryoBuffer is straight from the lab handout and is not shown in the screenshot. The average just sums the array and divides it by the number of elements. The display task once again just displays the different required values. But updateVariables adds values to the different datalog series as well as inserts to the moving average and averages the array. We noticed that with our current bufferSize of 6 that the average was not too different from the actual measured value. The peaks/troughs were more compressed than the raw but not by a massive amount. I imagine if we tested with a larger buffer that the compression of the moving average woul</w:t>
+      </w:r>
+      <w:r>
+        <w:t xml:space="preserve">d be larger. </w:t>
+      </w:r>
+    </w:p>
+    <w:p/>
+    <w:p>
+      <w:r>
+        <w:br w:type="page"/>
+      </w:r>
+    </w:p>
+    <w:p>
+      <w:r>
+        <w:t xml:space="preserve">3C. This program is mainly taken from another lab that had proportional turning. The only thing that we had to change was how it was checking the error. Now when it calculates error, it uses the gryo sensor instead of the wheel encoders. The only thing we would have to change to make it pivot is the motorMethod. Currently it uses a sync motor method, but we could have it use just one motor. </w:t>
+      </w:r>
+    </w:p>
+    <w:p/>
+    <w:p/>
+    <w:p>
+      <w:r>
+        <w:drawing>
+          <wp:anchor distT="0" distB="0" distL="114300" distR="114300" simplePos="0" relativeHeight="251664384" behindDoc="0" locked="0" layoutInCell="1" allowOverlap="1" wp14:anchorId="2F8D226D" wp14:editId="321FC97B">
+            <wp:simplePos x="0" y="0"/>
+            <wp:positionH relativeFrom="column">
+              <wp:posOffset>3591560</wp:posOffset>
+            </wp:positionH>
+            <wp:positionV relativeFrom="paragraph">
+              <wp:posOffset>4184015</wp:posOffset>
+            </wp:positionV>
+            <wp:extent cx="2652395" cy="1779270"/>
+            <wp:effectExtent l="0" t="0" r="0" b="0"/>
+            <wp:wrapSquare wrapText="bothSides"/>
+            <wp:docPr id="7" name="Picture 7"/>
+            <wp:cNvGraphicFramePr>
+              <a:graphicFrameLocks xmlns:a="http://schemas.openxmlformats.org/drawingml/2006/main" noChangeAspect="1"/>
+            </wp:cNvGraphicFramePr>
+            <a:graphic xmlns:a="http://schemas.openxmlformats.org/drawingml/2006/main">
+              <a:graphicData uri="http://schemas.openxmlformats.org/drawingml/2006/picture">
+                <pic:pic xmlns:pic="http://schemas.openxmlformats.org/drawingml/2006/picture">
+                  <pic:nvPicPr>
+                    <pic:cNvPr id="1" name=""/>
+                    <pic:cNvPicPr/>
+                  </pic:nvPicPr>
+                  <pic:blipFill>
+                    <a:blip r:embed="rId10">
+                      <a:extLst>
+                        <a:ext uri="{28A0092B-C50C-407E-A947-70E740481C1C}">
+                          <a14:useLocalDpi xmlns:a14="http://schemas.microsoft.com/office/drawing/2010/main" val="0"/>
+                        </a:ext>
+                      </a:extLst>
+                    </a:blip>
+                    <a:stretch>
+                      <a:fillRect/>
+                    </a:stretch>
+                  </pic:blipFill>
+                  <pic:spPr>
+                    <a:xfrm>
+                      <a:off x="0" y="0"/>
+                      <a:ext cx="2652395" cy="1779270"/>
+                    </a:xfrm>
+                    <a:prstGeom prst="rect">
+                      <a:avLst/>
+                    </a:prstGeom>
+                  </pic:spPr>
+                </pic:pic>
+              </a:graphicData>
+            </a:graphic>
+            <wp14:sizeRelH relativeFrom="page">
+              <wp14:pctWidth>0</wp14:pctWidth>
+            </wp14:sizeRelH>
+            <wp14:sizeRelV relativeFrom="page">
+              <wp14:pctHeight>0</wp14:pctHeight>
+            </wp14:sizeRelV>
+          </wp:anchor>
+        </w:drawing>
+      </w:r>
+      <w:r>
+        <w:drawing>
+          <wp:anchor distT="0" distB="0" distL="114300" distR="114300" simplePos="0" relativeHeight="251663360" behindDoc="0" locked="0" layoutInCell="1" allowOverlap="1" wp14:anchorId="7D5E0DD0" wp14:editId="5654D371">
+            <wp:simplePos x="0" y="0"/>
+            <wp:positionH relativeFrom="column">
+              <wp:posOffset>-750570</wp:posOffset>
+            </wp:positionH>
+            <wp:positionV relativeFrom="paragraph">
+              <wp:posOffset>646430</wp:posOffset>
+            </wp:positionV>
+            <wp:extent cx="3646170" cy="5712460"/>
+            <wp:effectExtent l="0" t="0" r="11430" b="2540"/>
+            <wp:wrapSquare wrapText="bothSides"/>
+            <wp:docPr id="6" name="Picture 6"/>
+            <wp:cNvGraphicFramePr>
+              <a:graphicFrameLocks xmlns:a="http://schemas.openxmlformats.org/drawingml/2006/main" noChangeAspect="1"/>
+            </wp:cNvGraphicFramePr>
+            <a:graphic xmlns:a="http://schemas.openxmlformats.org/drawingml/2006/main">
+              <a:graphicData uri="http://schemas.openxmlformats.org/drawingml/2006/picture">
+                <pic:pic xmlns:pic="http://schemas.openxmlformats.org/drawingml/2006/picture">
+                  <pic:nvPicPr>
+                    <pic:cNvPr id="1" name=""/>
+                    <pic:cNvPicPr/>
+                  </pic:nvPicPr>
+                  <pic:blipFill>
+                    <a:blip r:embed="rId11">
+                      <a:extLst>
+                        <a:ext uri="{28A0092B-C50C-407E-A947-70E740481C1C}">
+                          <a14:useLocalDpi xmlns:a14="http://schemas.microsoft.com/office/drawing/2010/main" val="0"/>
+                        </a:ext>
+                      </a:extLst>
+                    </a:blip>
+                    <a:stretch>
+                      <a:fillRect/>
+                    </a:stretch>
+                  </pic:blipFill>
+                  <pic:spPr>
+                    <a:xfrm>
+                      <a:off x="0" y="0"/>
+                      <a:ext cx="3646170" cy="5712460"/>
+                    </a:xfrm>
+                    <a:prstGeom prst="rect">
+                      <a:avLst/>
+                    </a:prstGeom>
+                  </pic:spPr>
+                </pic:pic>
+              </a:graphicData>
+            </a:graphic>
+            <wp14:sizeRelH relativeFrom="page">
+              <wp14:pctWidth>0</wp14:pctWidth>
+            </wp14:sizeRelH>
+            <wp14:sizeRelV relativeFrom="page">
+              <wp14:pctHeight>0</wp14:pctHeight>
+            </wp14:sizeRelV>
+          </wp:anchor>
+        </w:drawing>
       </w:r>
       <w:bookmarkStart w:id="0" w:name="_GoBack"/>
       <w:bookmarkEnd w:id="0"/>

</xml_diff>